<commit_message>
updated layer and remoted web probe till ready to view prov
</commit_message>
<xml_diff>
--- a/documents/publications/ELSeWeb-Demo-Script-v3.docx
+++ b/documents/publications/ELSeWeb-Demo-Script-v3.docx
@@ -16,8 +16,13 @@
     </w:p>
     <w:p>
       <w:r>
-        <w:t>To demonstrate how semantic technologies can be used to streamline data from EDAC to Lifemapper</w:t>
-      </w:r>
+        <w:t xml:space="preserve">To demonstrate how semantic technologies can be used to streamline data from EDAC to </w:t>
+      </w:r>
+      <w:proofErr w:type="spellStart"/>
+      <w:r>
+        <w:t>Lifemapper</w:t>
+      </w:r>
+      <w:proofErr w:type="spellEnd"/>
     </w:p>
     <w:p/>
     <w:p>
@@ -101,14 +106,24 @@
           <w:numId w:val="10"/>
         </w:numPr>
       </w:pPr>
+      <w:proofErr w:type="spellStart"/>
       <w:r>
         <w:lastRenderedPageBreak/>
         <w:t>Experiment.owl</w:t>
       </w:r>
-    </w:p>
-    <w:p>
-      <w:r>
-        <w:t>An experiment in ELSeWeb is an ontology that specifies:</w:t>
+      <w:proofErr w:type="spellEnd"/>
+    </w:p>
+    <w:p>
+      <w:r>
+        <w:t xml:space="preserve">An experiment in </w:t>
+      </w:r>
+      <w:proofErr w:type="spellStart"/>
+      <w:r>
+        <w:t>ELSeWeb</w:t>
+      </w:r>
+      <w:proofErr w:type="spellEnd"/>
+      <w:r>
+        <w:t xml:space="preserve"> is an ontology that specifies:</w:t>
       </w:r>
     </w:p>
     <w:p>
@@ -131,8 +146,13 @@
           <w:numId w:val="3"/>
         </w:numPr>
       </w:pPr>
-      <w:r>
-        <w:t>Lifemapper modeling algorithm to employ</w:t>
+      <w:proofErr w:type="spellStart"/>
+      <w:r>
+        <w:t>Lifemapper</w:t>
+      </w:r>
+      <w:proofErr w:type="spellEnd"/>
+      <w:r>
+        <w:t xml:space="preserve"> modeling algorithm to employ</w:t>
       </w:r>
     </w:p>
     <w:p>
@@ -144,12 +164,28 @@
         </w:numPr>
       </w:pPr>
       <w:r>
-        <w:t xml:space="preserve">Environmental Scenario Layerset </w:t>
-      </w:r>
-    </w:p>
-    <w:p>
-      <w:r>
-        <w:t>In particular, the layerset is a stack of EDAC (or any) WCS coverage data. An experiment specifies the “relevant” data layers using OWL restrictions, for example data that:</w:t>
+        <w:t xml:space="preserve">Environmental Scenario </w:t>
+      </w:r>
+      <w:proofErr w:type="spellStart"/>
+      <w:r>
+        <w:t>Layerset</w:t>
+      </w:r>
+      <w:proofErr w:type="spellEnd"/>
+      <w:r>
+        <w:t xml:space="preserve"> </w:t>
+      </w:r>
+    </w:p>
+    <w:p>
+      <w:r>
+        <w:t xml:space="preserve">In particular, the </w:t>
+      </w:r>
+      <w:proofErr w:type="spellStart"/>
+      <w:r>
+        <w:t>layerset</w:t>
+      </w:r>
+      <w:proofErr w:type="spellEnd"/>
+      <w:r>
+        <w:t xml:space="preserve"> is a stack of EDAC (or any) WCS coverage data. An experiment specifies the “relevant” data layers using OWL restrictions, for example data that:</w:t>
       </w:r>
     </w:p>
     <w:p>
@@ -173,8 +209,13 @@
         </w:numPr>
       </w:pPr>
       <w:r>
-        <w:t>is of type Fractional Snow Cover or Minimum Temperature Normals</w:t>
-      </w:r>
+        <w:t xml:space="preserve">is of type Fractional Snow Cover or Minimum Temperature </w:t>
+      </w:r>
+      <w:proofErr w:type="spellStart"/>
+      <w:r>
+        <w:t>Normals</w:t>
+      </w:r>
+      <w:proofErr w:type="spellEnd"/>
     </w:p>
     <w:p>
       <w:pPr>
@@ -186,6 +227,17 @@
       </w:pPr>
       <w:r>
         <w:t>has a certain spatial region (e.g., between -109 and -106 longitude)</w:t>
+      </w:r>
+      <w:r>
+        <w:t xml:space="preserve"> or a geographic region such as “</w:t>
+      </w:r>
+      <w:proofErr w:type="spellStart"/>
+      <w:r>
+        <w:t>WesternUnitedStates</w:t>
+      </w:r>
+      <w:proofErr w:type="spellEnd"/>
+      <w:r>
+        <w:t>”</w:t>
       </w:r>
     </w:p>
     <w:p>
@@ -338,13 +390,42 @@
         <w:t xml:space="preserve">Layer1: </w:t>
       </w:r>
       <w:r>
-        <w:t>(hasDuration some Duration1)</w:t>
-      </w:r>
-      <w:r>
-        <w:t xml:space="preserve"> </w:t>
-      </w:r>
-      <w:r>
-        <w:t>and (hasSource value MODIS)</w:t>
+        <w:t>(</w:t>
+      </w:r>
+      <w:proofErr w:type="spellStart"/>
+      <w:r>
+        <w:t>hasDuration</w:t>
+      </w:r>
+      <w:proofErr w:type="spellEnd"/>
+      <w:r>
+        <w:t xml:space="preserve"> some Duration1) and (</w:t>
+      </w:r>
+      <w:proofErr w:type="spellStart"/>
+      <w:r>
+        <w:t>hasSource</w:t>
+      </w:r>
+      <w:proofErr w:type="spellEnd"/>
+      <w:r>
+        <w:t xml:space="preserve"> value MODIS)</w:t>
+      </w:r>
+      <w:r>
+        <w:t xml:space="preserve"> and (</w:t>
+      </w:r>
+      <w:proofErr w:type="spellStart"/>
+      <w:r>
+        <w:t>hasRegion</w:t>
+      </w:r>
+      <w:proofErr w:type="spellEnd"/>
+      <w:r>
+        <w:t xml:space="preserve"> some </w:t>
+      </w:r>
+      <w:proofErr w:type="spellStart"/>
+      <w:r>
+        <w:t>WesternUnitedStates</w:t>
+      </w:r>
+      <w:proofErr w:type="spellEnd"/>
+      <w:r>
+        <w:t>)</w:t>
       </w:r>
     </w:p>
     <w:p>
@@ -368,7 +449,15 @@
         </w:numPr>
       </w:pPr>
       <w:r>
-        <w:t>(hasEndDate value "06/18/2002"^^string)</w:t>
+        <w:t>(</w:t>
+      </w:r>
+      <w:proofErr w:type="spellStart"/>
+      <w:r>
+        <w:t>hasEndDate</w:t>
+      </w:r>
+      <w:proofErr w:type="spellEnd"/>
+      <w:r>
+        <w:t xml:space="preserve"> value "06/18/2002"^^string)</w:t>
       </w:r>
     </w:p>
     <w:p>
@@ -380,7 +469,15 @@
         </w:numPr>
       </w:pPr>
       <w:r>
-        <w:t>and (hasStartDate value "06/18/2002"^^string)</w:t>
+        <w:t>and (</w:t>
+      </w:r>
+      <w:proofErr w:type="spellStart"/>
+      <w:r>
+        <w:t>hasStartDate</w:t>
+      </w:r>
+      <w:proofErr w:type="spellEnd"/>
+      <w:r>
+        <w:t xml:space="preserve"> value "06/18/2002"^^string)</w:t>
       </w:r>
     </w:p>
     <w:p>
@@ -392,13 +489,29 @@
         </w:numPr>
       </w:pPr>
       <w:r>
-        <w:t>Layer2: (hasRegion some Region</w:t>
+        <w:t>Layer2: (</w:t>
+      </w:r>
+      <w:proofErr w:type="spellStart"/>
+      <w:r>
+        <w:t>hasRegion</w:t>
+      </w:r>
+      <w:proofErr w:type="spellEnd"/>
+      <w:r>
+        <w:t xml:space="preserve"> some Region</w:t>
       </w:r>
       <w:r>
         <w:t>2</w:t>
       </w:r>
       <w:r>
-        <w:t>) and (hasSource value MODIS)</w:t>
+        <w:t>) and (</w:t>
+      </w:r>
+      <w:proofErr w:type="spellStart"/>
+      <w:r>
+        <w:t>hasSource</w:t>
+      </w:r>
+      <w:proofErr w:type="spellEnd"/>
+      <w:r>
+        <w:t xml:space="preserve"> value MODIS)</w:t>
       </w:r>
     </w:p>
     <w:p>
@@ -425,7 +538,15 @@
         </w:numPr>
       </w:pPr>
       <w:r>
-        <w:t xml:space="preserve">(hasLeftLongitude some double[&gt;= -108.0]) </w:t>
+        <w:t>(</w:t>
+      </w:r>
+      <w:proofErr w:type="spellStart"/>
+      <w:r>
+        <w:t>hasLeftLongitude</w:t>
+      </w:r>
+      <w:proofErr w:type="spellEnd"/>
+      <w:r>
+        <w:t xml:space="preserve"> some double[&gt;= -108.0]) </w:t>
       </w:r>
     </w:p>
     <w:p>
@@ -437,7 +558,15 @@
         </w:numPr>
       </w:pPr>
       <w:r>
-        <w:t>and (hasLowerLatitude some double[&gt;= 34.0])</w:t>
+        <w:t>and (</w:t>
+      </w:r>
+      <w:proofErr w:type="spellStart"/>
+      <w:r>
+        <w:t>hasLowerLatitude</w:t>
+      </w:r>
+      <w:proofErr w:type="spellEnd"/>
+      <w:r>
+        <w:t xml:space="preserve"> some double[&gt;= 34.0])</w:t>
       </w:r>
     </w:p>
     <w:p>
@@ -449,7 +578,15 @@
         </w:numPr>
       </w:pPr>
       <w:r>
-        <w:t>and (hasRightLongitude some double[&lt;= -104.0])</w:t>
+        <w:t>and (</w:t>
+      </w:r>
+      <w:proofErr w:type="spellStart"/>
+      <w:r>
+        <w:t>hasRightLongitude</w:t>
+      </w:r>
+      <w:proofErr w:type="spellEnd"/>
+      <w:r>
+        <w:t xml:space="preserve"> some double[&lt;= -104.0])</w:t>
       </w:r>
     </w:p>
     <w:p>
@@ -461,7 +598,15 @@
         </w:numPr>
       </w:pPr>
       <w:r>
-        <w:t>and (hasUpperLatitude some double[&lt;= 39.0])</w:t>
+        <w:t>and (</w:t>
+      </w:r>
+      <w:proofErr w:type="spellStart"/>
+      <w:r>
+        <w:t>hasUpperLatitude</w:t>
+      </w:r>
+      <w:proofErr w:type="spellEnd"/>
+      <w:r>
+        <w:t xml:space="preserve"> some double[&lt;= 39.0])</w:t>
       </w:r>
     </w:p>
     <w:p>
@@ -473,10 +618,23 @@
         </w:numPr>
       </w:pPr>
       <w:r>
-        <w:t>Layer3: (hasDuration some Duration3</w:t>
-      </w:r>
-      <w:r>
-        <w:t>) and (hasSource value MODIS)</w:t>
+        <w:t>Layer3: (</w:t>
+      </w:r>
+      <w:proofErr w:type="spellStart"/>
+      <w:r>
+        <w:t>hasDuration</w:t>
+      </w:r>
+      <w:proofErr w:type="spellEnd"/>
+      <w:r>
+        <w:t xml:space="preserve"> some Duration3) and (</w:t>
+      </w:r>
+      <w:proofErr w:type="spellStart"/>
+      <w:r>
+        <w:t>hasSource</w:t>
+      </w:r>
+      <w:proofErr w:type="spellEnd"/>
+      <w:r>
+        <w:t xml:space="preserve"> value MODIS)</w:t>
       </w:r>
     </w:p>
     <w:p>
@@ -500,7 +658,15 @@
         </w:numPr>
       </w:pPr>
       <w:r>
-        <w:t>(hasEndDate value "07/13/2002"^^string)</w:t>
+        <w:t>(</w:t>
+      </w:r>
+      <w:proofErr w:type="spellStart"/>
+      <w:r>
+        <w:t>hasEndDate</w:t>
+      </w:r>
+      <w:proofErr w:type="spellEnd"/>
+      <w:r>
+        <w:t xml:space="preserve"> value "07/13/2002"^^string)</w:t>
       </w:r>
     </w:p>
     <w:p>
@@ -512,7 +678,15 @@
         </w:numPr>
       </w:pPr>
       <w:r>
-        <w:t>and (hasStartDate value "07/13/2002"^^string)</w:t>
+        <w:t>and (</w:t>
+      </w:r>
+      <w:proofErr w:type="spellStart"/>
+      <w:r>
+        <w:t>hasStartDate</w:t>
+      </w:r>
+      <w:proofErr w:type="spellEnd"/>
+      <w:r>
+        <w:t xml:space="preserve"> value "07/13/2002"^^string)</w:t>
       </w:r>
     </w:p>
     <w:p/>
@@ -525,17 +699,29 @@
         </w:numPr>
       </w:pPr>
       <w:r>
-        <w:lastRenderedPageBreak/>
-        <w:t>Layer4: (hasDuration some Duration4</w:t>
-      </w:r>
-      <w:r>
-        <w:t xml:space="preserve">) </w:t>
-      </w:r>
-      <w:r>
-        <w:t>and (hasSou</w:t>
-      </w:r>
-      <w:r>
-        <w:t>rce value MODIS</w:t>
+        <w:t>Layer4: (</w:t>
+      </w:r>
+      <w:proofErr w:type="spellStart"/>
+      <w:r>
+        <w:t>hasDuration</w:t>
+      </w:r>
+      <w:proofErr w:type="spellEnd"/>
+      <w:r>
+        <w:t xml:space="preserve"> some Duration4) </w:t>
+      </w:r>
+      <w:r>
+        <w:t>and (</w:t>
+      </w:r>
+      <w:proofErr w:type="spellStart"/>
+      <w:r>
+        <w:t>hasSou</w:t>
+      </w:r>
+      <w:r>
+        <w:t>rce</w:t>
+      </w:r>
+      <w:proofErr w:type="spellEnd"/>
+      <w:r>
+        <w:t xml:space="preserve"> value MODIS</w:t>
       </w:r>
       <w:r>
         <w:t>)</w:t>
@@ -562,13 +748,15 @@
         </w:numPr>
       </w:pPr>
       <w:r>
-        <w:t xml:space="preserve"> </w:t>
-      </w:r>
-      <w:r>
-        <w:t>(hasEndDate value "07/29</w:t>
-      </w:r>
-      <w:r>
-        <w:t>/2002"^^string)</w:t>
+        <w:t xml:space="preserve"> (</w:t>
+      </w:r>
+      <w:proofErr w:type="spellStart"/>
+      <w:r>
+        <w:t>hasEndDate</w:t>
+      </w:r>
+      <w:proofErr w:type="spellEnd"/>
+      <w:r>
+        <w:t xml:space="preserve"> value "07/29/2002"^^string)</w:t>
       </w:r>
     </w:p>
     <w:p>
@@ -580,10 +768,15 @@
         </w:numPr>
       </w:pPr>
       <w:r>
-        <w:t>and (hasStartDate value "07/29</w:t>
-      </w:r>
-      <w:r>
-        <w:t>/2002"^^string)</w:t>
+        <w:t>and (</w:t>
+      </w:r>
+      <w:proofErr w:type="spellStart"/>
+      <w:r>
+        <w:t>hasStartDate</w:t>
+      </w:r>
+      <w:proofErr w:type="spellEnd"/>
+      <w:r>
+        <w:t xml:space="preserve"> value "07/29/2002"^^string)</w:t>
       </w:r>
     </w:p>
     <w:p>
@@ -598,16 +791,23 @@
         <w:t xml:space="preserve">Layer5: </w:t>
       </w:r>
       <w:r>
-        <w:t>(hasDuration some Duration5</w:t>
-      </w:r>
-      <w:r>
-        <w:t>) and (hasSou</w:t>
-      </w:r>
-      <w:r>
-        <w:t>rce value PRISM</w:t>
-      </w:r>
-      <w:r>
-        <w:t>)</w:t>
+        <w:t>(</w:t>
+      </w:r>
+      <w:proofErr w:type="spellStart"/>
+      <w:r>
+        <w:t>hasDuration</w:t>
+      </w:r>
+      <w:proofErr w:type="spellEnd"/>
+      <w:r>
+        <w:t xml:space="preserve"> some Duration5) and (</w:t>
+      </w:r>
+      <w:proofErr w:type="spellStart"/>
+      <w:r>
+        <w:t>hasSource</w:t>
+      </w:r>
+      <w:proofErr w:type="spellEnd"/>
+      <w:r>
+        <w:t xml:space="preserve"> value PRISM)</w:t>
       </w:r>
     </w:p>
     <w:p>
@@ -631,7 +831,15 @@
         </w:numPr>
       </w:pPr>
       <w:r>
-        <w:t>(hasEndDate value "12/01/2010"^^string)</w:t>
+        <w:t>(</w:t>
+      </w:r>
+      <w:proofErr w:type="spellStart"/>
+      <w:r>
+        <w:t>hasEndDate</w:t>
+      </w:r>
+      <w:proofErr w:type="spellEnd"/>
+      <w:r>
+        <w:t xml:space="preserve"> value "12/01/2010"^^string)</w:t>
       </w:r>
     </w:p>
     <w:p>
@@ -643,7 +851,15 @@
         </w:numPr>
       </w:pPr>
       <w:r>
-        <w:t>and (hasStartDate value "12/01/1981"^^string)</w:t>
+        <w:t>and (</w:t>
+      </w:r>
+      <w:proofErr w:type="spellStart"/>
+      <w:r>
+        <w:t>hasStartDate</w:t>
+      </w:r>
+      <w:proofErr w:type="spellEnd"/>
+      <w:r>
+        <w:t xml:space="preserve"> value "12/01/1981"^^string)</w:t>
       </w:r>
     </w:p>
     <w:p>
@@ -689,15 +905,20 @@
         <w:pStyle w:val="Heading1"/>
         <w:numPr>
           <w:ilvl w:val="0"/>
-          <w:numId w:val="17"/>
+          <w:numId w:val="18"/>
         </w:numPr>
       </w:pPr>
       <w:r>
         <w:t>Running an</w:t>
       </w:r>
       <w:r>
-        <w:t xml:space="preserve"> ELSeWeb</w:t>
-      </w:r>
+        <w:t xml:space="preserve"> </w:t>
+      </w:r>
+      <w:proofErr w:type="spellStart"/>
+      <w:r>
+        <w:t>ELSeWeb</w:t>
+      </w:r>
+      <w:proofErr w:type="spellEnd"/>
       <w:r>
         <w:t xml:space="preserve"> Experiment</w:t>
       </w:r>
@@ -711,10 +932,18 @@
         </w:numPr>
       </w:pPr>
       <w:r>
-        <w:t>Login to Li</w:t>
-      </w:r>
-      <w:r>
-        <w:t>femapper to get session cookie (</w:t>
+        <w:t xml:space="preserve">Login to </w:t>
+      </w:r>
+      <w:proofErr w:type="spellStart"/>
+      <w:r>
+        <w:t>Li</w:t>
+      </w:r>
+      <w:r>
+        <w:t>femapper</w:t>
+      </w:r>
+      <w:proofErr w:type="spellEnd"/>
+      <w:r>
+        <w:t xml:space="preserve"> to get session cookie (</w:t>
       </w:r>
       <w:hyperlink r:id="rId9" w:history="1">
         <w:r>
@@ -765,34 +994,32 @@
         </w:numPr>
       </w:pPr>
       <w:r>
-        <w:t>Paste the query into the ELSeWeb cardioSHARE instance (</w:t>
-      </w:r>
-      <w:bookmarkStart w:id="0" w:name="_GoBack"/>
-      <w:bookmarkEnd w:id="0"/>
-      <w:r>
-        <w:fldChar w:fldCharType="begin"/>
-      </w:r>
-      <w:r>
-        <w:instrText xml:space="preserve"> HYPERLINK "</w:instrText>
-      </w:r>
-      <w:r>
-        <w:instrText>http://iw.cs.utep.edu/cardioSHARE-elseweb-v3/</w:instrText>
-      </w:r>
-      <w:r>
-        <w:instrText xml:space="preserve">" </w:instrText>
-      </w:r>
-      <w:r>
-        <w:fldChar w:fldCharType="separate"/>
-      </w:r>
-      <w:r>
-        <w:rPr>
-          <w:rStyle w:val="Hyperlink"/>
-        </w:rPr>
-        <w:t>http://iw.cs.utep.edu/cardioSHARE-elseweb-v3/</w:t>
-      </w:r>
-      <w:r>
-        <w:fldChar w:fldCharType="end"/>
-      </w:r>
+        <w:t xml:space="preserve">Paste the query into the </w:t>
+      </w:r>
+      <w:proofErr w:type="spellStart"/>
+      <w:r>
+        <w:t>ELSeWeb</w:t>
+      </w:r>
+      <w:proofErr w:type="spellEnd"/>
+      <w:r>
+        <w:t xml:space="preserve"> </w:t>
+      </w:r>
+      <w:proofErr w:type="spellStart"/>
+      <w:r>
+        <w:t>cardioSHARE</w:t>
+      </w:r>
+      <w:proofErr w:type="spellEnd"/>
+      <w:r>
+        <w:t xml:space="preserve"> instance (</w:t>
+      </w:r>
+      <w:hyperlink r:id="rId10" w:history="1">
+        <w:r>
+          <w:rPr>
+            <w:rStyle w:val="Hyperlink"/>
+          </w:rPr>
+          <w:t>http://iw.cs.utep.edu/cardioSHARE-elseweb-v3/</w:t>
+        </w:r>
+      </w:hyperlink>
       <w:r>
         <w:t>)</w:t>
       </w:r>
@@ -821,179 +1048,23 @@
         <w:t>On the results segment of th</w:t>
       </w:r>
       <w:r>
-        <w:t xml:space="preserve">e query execution, click on the “modelURL” </w:t>
+        <w:t>e query execution, click on the “</w:t>
+      </w:r>
+      <w:proofErr w:type="spellStart"/>
+      <w:r>
+        <w:t>modelURL</w:t>
+      </w:r>
+      <w:proofErr w:type="spellEnd"/>
+      <w:r>
+        <w:t xml:space="preserve">” </w:t>
       </w:r>
       <w:r>
         <w:t>link</w:t>
       </w:r>
-    </w:p>
-    <w:p/>
-    <w:p>
-      <w:pPr>
-        <w:pStyle w:val="Heading1"/>
-        <w:numPr>
-          <w:ilvl w:val="0"/>
-          <w:numId w:val="17"/>
-        </w:numPr>
-      </w:pPr>
-      <w:r>
-        <w:t>Viewing Provenance through Web-Probe</w:t>
-      </w:r>
-    </w:p>
-    <w:p>
-      <w:r>
-        <w:t xml:space="preserve">Due to the amount of automation (e.g., service discovery and invocation) in the ELSeWeb system, scientists may need to scrutinize Lifemapper model results though analyzing the </w:t>
-      </w:r>
-      <w:r>
-        <w:t>associated provenance.</w:t>
-      </w:r>
-    </w:p>
-    <w:p>
-      <w:r>
-        <w:t>Web-Probe (</w:t>
-      </w:r>
-      <w:hyperlink r:id="rId10" w:history="1">
-        <w:r>
-          <w:rPr>
-            <w:rStyle w:val="Hyperlink"/>
-          </w:rPr>
-          <w:t>http://iw.cs.utep.edu/Web-Probe</w:t>
-        </w:r>
-      </w:hyperlink>
-      <w:r>
-        <w:t>) is a provenance visualization tool currently specialized for Proof Markup Provenance (PML2) (</w:t>
-      </w:r>
-      <w:hyperlink r:id="rId11" w:history="1">
-        <w:r>
-          <w:rPr>
-            <w:rStyle w:val="Hyperlink"/>
-          </w:rPr>
-          <w:t>http://inference-web.org/wiki/Main_Page</w:t>
-        </w:r>
-      </w:hyperlink>
-      <w:r>
-        <w:t>) but is rapidly being adapted to Prov (</w:t>
-      </w:r>
-      <w:hyperlink r:id="rId12" w:history="1">
-        <w:r>
-          <w:rPr>
-            <w:rStyle w:val="Hyperlink"/>
-          </w:rPr>
-          <w:t>http://www.w3.org/TR/prov-primer/</w:t>
-        </w:r>
-      </w:hyperlink>
-      <w:r>
-        <w:t>). The following procedure describes how to view an ELSeWeb PML2 provenance trace in Web-Probe.</w:t>
-      </w:r>
-    </w:p>
-    <w:p>
-      <w:pPr>
-        <w:pStyle w:val="ListParagraph"/>
-        <w:numPr>
-          <w:ilvl w:val="0"/>
-          <w:numId w:val="22"/>
-        </w:numPr>
-      </w:pPr>
-      <w:r>
-        <w:t>Copy the URI of an ELSeWeb provenance trace (</w:t>
-      </w:r>
-      <w:hyperlink r:id="rId13" w:anchor="query" w:history="1">
-        <w:r>
-          <w:rPr>
-            <w:rStyle w:val="Hyperlink"/>
-          </w:rPr>
-          <w:t>http://iw.cs.utep.edu:8080/visko-web/output/visko-query-05320572892703112.owl#query</w:t>
-        </w:r>
-      </w:hyperlink>
-      <w:r>
-        <w:t>)</w:t>
-      </w:r>
-    </w:p>
-    <w:p>
-      <w:pPr>
-        <w:pStyle w:val="ListParagraph"/>
-        <w:numPr>
-          <w:ilvl w:val="0"/>
-          <w:numId w:val="22"/>
-        </w:numPr>
-      </w:pPr>
-      <w:r>
-        <w:t xml:space="preserve">Navigate to </w:t>
-      </w:r>
-      <w:r>
-        <w:t>Web-Probe(</w:t>
-      </w:r>
-      <w:hyperlink r:id="rId14" w:history="1">
-        <w:r>
-          <w:rPr>
-            <w:rStyle w:val="Hyperlink"/>
-          </w:rPr>
-          <w:t>http://iw.cs.utep.edu/Web-Probe</w:t>
-        </w:r>
-      </w:hyperlink>
-      <w:r>
-        <w:t>)</w:t>
-      </w:r>
-    </w:p>
-    <w:p>
-      <w:pPr>
-        <w:pStyle w:val="ListParagraph"/>
-        <w:numPr>
-          <w:ilvl w:val="0"/>
-          <w:numId w:val="22"/>
-        </w:numPr>
-      </w:pPr>
-      <w:r>
-        <w:t>Paste the provenance URI in Web-Probe’s text field</w:t>
-      </w:r>
-    </w:p>
-    <w:p>
-      <w:pPr>
-        <w:pStyle w:val="ListParagraph"/>
-        <w:numPr>
-          <w:ilvl w:val="0"/>
-          <w:numId w:val="22"/>
-        </w:numPr>
-      </w:pPr>
-      <w:r>
-        <w:t>Click “Lookup”</w:t>
-      </w:r>
-    </w:p>
-    <w:p>
-      <w:pPr>
-        <w:pStyle w:val="ListParagraph"/>
-        <w:numPr>
-          <w:ilvl w:val="0"/>
-          <w:numId w:val="22"/>
-        </w:numPr>
-      </w:pPr>
-      <w:r>
-        <w:t>You will be presented with the SPARQL query that initiated the ELSeWeb service composition.</w:t>
-      </w:r>
-    </w:p>
-    <w:p>
-      <w:pPr>
-        <w:pStyle w:val="ListParagraph"/>
-        <w:numPr>
-          <w:ilvl w:val="0"/>
-          <w:numId w:val="22"/>
-        </w:numPr>
-      </w:pPr>
-      <w:r>
-        <w:t>From there, you have access to the artifact that resulted from executing the service pipeline.</w:t>
-      </w:r>
-    </w:p>
-    <w:p>
-      <w:pPr>
-        <w:pStyle w:val="ListParagraph"/>
-        <w:numPr>
-          <w:ilvl w:val="0"/>
-          <w:numId w:val="22"/>
-        </w:numPr>
-      </w:pPr>
-      <w:r>
-        <w:lastRenderedPageBreak/>
-        <w:t xml:space="preserve">If you click on the artifact square below the query, you are presented with a tree of the provenance trace. This tree-view is known as the “Global View” because you see the trace in its entirety. </w:t>
+      <w:bookmarkStart w:id="0" w:name="_GoBack"/>
+      <w:bookmarkEnd w:id="0"/>
+      <w:r>
+        <w:t xml:space="preserve"> </w:t>
       </w:r>
     </w:p>
     <w:sectPr>
@@ -2117,7 +2188,7 @@
   <w:abstractNum w:abstractNumId="10">
     <w:nsid w:val="3EEC22B7"/>
     <w:multiLevelType w:val="hybridMultilevel"/>
-    <w:tmpl w:val="F7F4E8C6"/>
+    <w:tmpl w:val="404AA640"/>
     <w:lvl w:ilvl="0" w:tplc="0409000F">
       <w:start w:val="1"/>
       <w:numFmt w:val="decimal"/>

</xml_diff>